<commit_message>
Respuestas de observaciones lab-7
</commit_message>
<xml_diff>
--- a/Docs/Observaciones-Lab 7.docx
+++ b/Docs/Observaciones-Lab 7.docx
@@ -4,7 +4,7 @@
   <w:body>
     <w:p>
       <w:pPr>
-        <w:pStyle w:val="Title"/>
+        <w:pStyle w:val="Ttulo"/>
         <w:jc w:val="center"/>
         <w:rPr>
           <w:b/>
@@ -37,24 +37,22 @@
           <w:noProof w:val="0"/>
           <w:lang w:val="es-CO"/>
         </w:rPr>
-        <w:t xml:space="preserve">Estudiante </w:t>
+        <w:t>Santiago Martínez Delgadillo</w:t>
       </w:r>
       <w:r>
         <w:rPr>
           <w:noProof w:val="0"/>
           <w:lang w:val="es-CO"/>
         </w:rPr>
-        <w:t xml:space="preserve">1 Cod </w:t>
-      </w:r>
-      <w:proofErr w:type="spellStart"/>
+        <w:t xml:space="preserve"> Cod </w:t>
+      </w:r>
       <w:r>
         <w:rPr>
           <w:noProof w:val="0"/>
           <w:lang w:val="es-CO"/>
         </w:rPr>
-        <w:t>XXXX</w:t>
-      </w:r>
-      <w:proofErr w:type="spellEnd"/>
+        <w:t>202012611</w:t>
+      </w:r>
     </w:p>
     <w:p>
       <w:pPr>
@@ -77,17 +75,29 @@
           <w:noProof w:val="0"/>
           <w:lang w:val="es-CO"/>
         </w:rPr>
-        <w:t xml:space="preserve">2 Cod </w:t>
-      </w:r>
-      <w:proofErr w:type="spellStart"/>
+        <w:t>Kevin David Alvarez</w:t>
+      </w:r>
       <w:r>
         <w:rPr>
           <w:noProof w:val="0"/>
           <w:lang w:val="es-CO"/>
         </w:rPr>
-        <w:t>XXXX</w:t>
-      </w:r>
-      <w:proofErr w:type="spellEnd"/>
+        <w:t xml:space="preserve"> Cod </w:t>
+      </w:r>
+      <w:r>
+        <w:rPr>
+          <w:noProof w:val="0"/>
+          <w:lang w:val="es-CO"/>
+        </w:rPr>
+        <w:t>20202</w:t>
+      </w:r>
+      <w:r>
+        <w:rPr>
+          <w:noProof w:val="0"/>
+          <w:lang w:val="es-CO"/>
+        </w:rPr>
+        <w:t>2834</w:t>
+      </w:r>
     </w:p>
     <w:p>
       <w:pPr>
@@ -111,7 +121,7 @@
     </w:p>
     <w:tbl>
       <w:tblPr>
-        <w:tblStyle w:val="GridTable2"/>
+        <w:tblStyle w:val="Tabladecuadrcula2"/>
         <w:tblW w:w="3694" w:type="pct"/>
         <w:jc w:val="center"/>
         <w:tblLook w:val="04A0" w:firstRow="1" w:lastRow="0" w:firstColumn="1" w:lastColumn="0" w:noHBand="0" w:noVBand="1"/>
@@ -244,6 +254,14 @@
                 <w:lang w:val="es-CO"/>
               </w:rPr>
             </w:pPr>
+            <w:r>
+              <w:rPr>
+                <w:rFonts w:ascii="Dax-Regular" w:hAnsi="Dax-Regular"/>
+                <w:noProof w:val="0"/>
+                <w:lang w:val="es-CO"/>
+              </w:rPr>
+              <w:t>Intel Core i5-9300H</w:t>
+            </w:r>
           </w:p>
         </w:tc>
         <w:tc>
@@ -305,6 +323,14 @@
                 <w:lang w:val="es-CO"/>
               </w:rPr>
             </w:pPr>
+            <w:r>
+              <w:rPr>
+                <w:rFonts w:ascii="Dax-Regular" w:hAnsi="Dax-Regular"/>
+                <w:noProof w:val="0"/>
+                <w:lang w:val="es-CO"/>
+              </w:rPr>
+              <w:t>8 GB</w:t>
+            </w:r>
           </w:p>
         </w:tc>
         <w:tc>
@@ -367,6 +393,14 @@
                 <w:lang w:val="es-CO"/>
               </w:rPr>
             </w:pPr>
+            <w:r>
+              <w:rPr>
+                <w:rFonts w:ascii="Dax-Regular" w:hAnsi="Dax-Regular"/>
+                <w:noProof w:val="0"/>
+                <w:lang w:val="es-CO"/>
+              </w:rPr>
+              <w:t>Windows 10 Home 64 bits</w:t>
+            </w:r>
           </w:p>
         </w:tc>
         <w:tc>
@@ -390,7 +424,7 @@
     </w:tbl>
     <w:p>
       <w:pPr>
-        <w:pStyle w:val="Caption"/>
+        <w:pStyle w:val="Descripcin"/>
         <w:jc w:val="center"/>
         <w:rPr>
           <w:lang w:val="es-CO"/>
@@ -444,7 +478,7 @@
     </w:p>
     <w:p>
       <w:pPr>
-        <w:pStyle w:val="Heading1"/>
+        <w:pStyle w:val="Ttulo1"/>
         <w:rPr>
           <w:b/>
           <w:bCs/>
@@ -464,7 +498,7 @@
     </w:p>
     <w:p>
       <w:pPr>
-        <w:pStyle w:val="Heading2"/>
+        <w:pStyle w:val="Ttulo2"/>
         <w:rPr>
           <w:b/>
           <w:bCs/>
@@ -538,35 +572,7 @@
                 <w:color w:val="000000"/>
                 <w:u w:val="single"/>
               </w:rPr>
-              <w:t xml:space="preserve">Carga de </w:t>
-            </w:r>
-            <w:proofErr w:type="spellStart"/>
-            <w:r>
-              <w:rPr>
-                <w:rFonts w:ascii="Calibri" w:eastAsia="Times New Roman" w:hAnsi="Calibri" w:cs="Calibri"/>
-                <w:b/>
-                <w:bCs/>
-                <w:i/>
-                <w:iCs/>
-                <w:noProof w:val="0"/>
-                <w:color w:val="000000"/>
-                <w:u w:val="single"/>
-              </w:rPr>
-              <w:t>Catálogo</w:t>
-            </w:r>
-            <w:proofErr w:type="spellEnd"/>
-            <w:r>
-              <w:rPr>
-                <w:rFonts w:ascii="Calibri" w:eastAsia="Times New Roman" w:hAnsi="Calibri" w:cs="Calibri"/>
-                <w:b/>
-                <w:bCs/>
-                <w:i/>
-                <w:iCs/>
-                <w:noProof w:val="0"/>
-                <w:color w:val="000000"/>
-                <w:u w:val="single"/>
-              </w:rPr>
-              <w:t xml:space="preserve"> PROBING</w:t>
+              <w:t>Carga de Catálogo PROBING</w:t>
             </w:r>
           </w:p>
         </w:tc>
@@ -637,7 +643,6 @@
                 <w:color w:val="000000"/>
               </w:rPr>
             </w:pPr>
-            <w:proofErr w:type="spellStart"/>
             <w:r>
               <w:rPr>
                 <w:rFonts w:ascii="Calibri" w:eastAsia="Times New Roman" w:hAnsi="Calibri" w:cs="Calibri"/>
@@ -646,40 +651,7 @@
                 <w:noProof w:val="0"/>
                 <w:color w:val="000000"/>
               </w:rPr>
-              <w:t>Consumo</w:t>
-            </w:r>
-            <w:proofErr w:type="spellEnd"/>
-            <w:r>
-              <w:rPr>
-                <w:rFonts w:ascii="Calibri" w:eastAsia="Times New Roman" w:hAnsi="Calibri" w:cs="Calibri"/>
-                <w:b/>
-                <w:bCs/>
-                <w:noProof w:val="0"/>
-                <w:color w:val="000000"/>
-              </w:rPr>
-              <w:t xml:space="preserve"> de </w:t>
-            </w:r>
-            <w:proofErr w:type="spellStart"/>
-            <w:r>
-              <w:rPr>
-                <w:rFonts w:ascii="Calibri" w:eastAsia="Times New Roman" w:hAnsi="Calibri" w:cs="Calibri"/>
-                <w:b/>
-                <w:bCs/>
-                <w:noProof w:val="0"/>
-                <w:color w:val="000000"/>
-              </w:rPr>
-              <w:t>Datos</w:t>
-            </w:r>
-            <w:proofErr w:type="spellEnd"/>
-            <w:r>
-              <w:rPr>
-                <w:rFonts w:ascii="Calibri" w:eastAsia="Times New Roman" w:hAnsi="Calibri" w:cs="Calibri"/>
-                <w:b/>
-                <w:bCs/>
-                <w:noProof w:val="0"/>
-                <w:color w:val="000000"/>
-              </w:rPr>
-              <w:t xml:space="preserve"> [kB]</w:t>
+              <w:t>Consumo de Datos [kB]</w:t>
             </w:r>
           </w:p>
         </w:tc>
@@ -708,7 +680,6 @@
                 <w:color w:val="000000"/>
               </w:rPr>
             </w:pPr>
-            <w:proofErr w:type="spellStart"/>
             <w:r>
               <w:rPr>
                 <w:rFonts w:ascii="Calibri" w:eastAsia="Times New Roman" w:hAnsi="Calibri" w:cs="Calibri"/>
@@ -717,40 +688,7 @@
                 <w:noProof w:val="0"/>
                 <w:color w:val="000000"/>
               </w:rPr>
-              <w:t>Tiempo</w:t>
-            </w:r>
-            <w:proofErr w:type="spellEnd"/>
-            <w:r>
-              <w:rPr>
-                <w:rFonts w:ascii="Calibri" w:eastAsia="Times New Roman" w:hAnsi="Calibri" w:cs="Calibri"/>
-                <w:b/>
-                <w:bCs/>
-                <w:noProof w:val="0"/>
-                <w:color w:val="000000"/>
-              </w:rPr>
-              <w:t xml:space="preserve"> de </w:t>
-            </w:r>
-            <w:proofErr w:type="spellStart"/>
-            <w:r>
-              <w:rPr>
-                <w:rFonts w:ascii="Calibri" w:eastAsia="Times New Roman" w:hAnsi="Calibri" w:cs="Calibri"/>
-                <w:b/>
-                <w:bCs/>
-                <w:noProof w:val="0"/>
-                <w:color w:val="000000"/>
-              </w:rPr>
-              <w:t>Ejecución</w:t>
-            </w:r>
-            <w:proofErr w:type="spellEnd"/>
-            <w:r>
-              <w:rPr>
-                <w:rFonts w:ascii="Calibri" w:eastAsia="Times New Roman" w:hAnsi="Calibri" w:cs="Calibri"/>
-                <w:b/>
-                <w:bCs/>
-                <w:noProof w:val="0"/>
-                <w:color w:val="000000"/>
-              </w:rPr>
-              <w:t xml:space="preserve"> [ms]</w:t>
+              <w:t>Tiempo de Ejecución [ms]</w:t>
             </w:r>
           </w:p>
         </w:tc>
@@ -814,6 +752,22 @@
                 <w:color w:val="000000"/>
               </w:rPr>
             </w:pPr>
+            <w:r>
+              <w:rPr>
+                <w:rFonts w:ascii="Calibri" w:eastAsia="Times New Roman" w:hAnsi="Calibri" w:cs="Calibri"/>
+                <w:noProof w:val="0"/>
+                <w:color w:val="000000"/>
+              </w:rPr>
+              <w:t>1729157.47</w:t>
+            </w:r>
+            <w:r>
+              <w:rPr>
+                <w:rFonts w:ascii="Calibri" w:eastAsia="Times New Roman" w:hAnsi="Calibri" w:cs="Calibri"/>
+                <w:noProof w:val="0"/>
+                <w:color w:val="000000"/>
+              </w:rPr>
+              <w:t>6</w:t>
+            </w:r>
           </w:p>
         </w:tc>
         <w:tc>
@@ -838,6 +792,14 @@
                 <w:color w:val="000000"/>
               </w:rPr>
             </w:pPr>
+            <w:r>
+              <w:rPr>
+                <w:rFonts w:ascii="Calibri" w:eastAsia="Times New Roman" w:hAnsi="Calibri" w:cs="Calibri"/>
+                <w:noProof w:val="0"/>
+                <w:color w:val="000000"/>
+              </w:rPr>
+              <w:t>43643.18</w:t>
+            </w:r>
           </w:p>
         </w:tc>
       </w:tr>
@@ -900,6 +862,22 @@
                 <w:color w:val="000000"/>
               </w:rPr>
             </w:pPr>
+            <w:r>
+              <w:rPr>
+                <w:rFonts w:ascii="Calibri" w:eastAsia="Times New Roman" w:hAnsi="Calibri" w:cs="Calibri"/>
+                <w:noProof w:val="0"/>
+                <w:color w:val="000000"/>
+              </w:rPr>
+              <w:t>1729157.52</w:t>
+            </w:r>
+            <w:r>
+              <w:rPr>
+                <w:rFonts w:ascii="Calibri" w:eastAsia="Times New Roman" w:hAnsi="Calibri" w:cs="Calibri"/>
+                <w:noProof w:val="0"/>
+                <w:color w:val="000000"/>
+              </w:rPr>
+              <w:t>4</w:t>
+            </w:r>
           </w:p>
         </w:tc>
         <w:tc>
@@ -924,6 +902,14 @@
                 <w:color w:val="000000"/>
               </w:rPr>
             </w:pPr>
+            <w:r>
+              <w:rPr>
+                <w:rFonts w:ascii="Calibri" w:eastAsia="Times New Roman" w:hAnsi="Calibri" w:cs="Calibri"/>
+                <w:noProof w:val="0"/>
+                <w:color w:val="000000"/>
+              </w:rPr>
+              <w:t>43395.05</w:t>
+            </w:r>
           </w:p>
         </w:tc>
       </w:tr>
@@ -986,6 +972,30 @@
                 <w:color w:val="000000"/>
               </w:rPr>
             </w:pPr>
+            <w:r>
+              <w:rPr>
+                <w:rFonts w:ascii="Calibri" w:eastAsia="Times New Roman" w:hAnsi="Calibri" w:cs="Calibri"/>
+                <w:noProof w:val="0"/>
+                <w:color w:val="000000"/>
+              </w:rPr>
+              <w:t>1729157.</w:t>
+            </w:r>
+            <w:r>
+              <w:rPr>
+                <w:rFonts w:ascii="Calibri" w:eastAsia="Times New Roman" w:hAnsi="Calibri" w:cs="Calibri"/>
+                <w:noProof w:val="0"/>
+                <w:color w:val="000000"/>
+              </w:rPr>
+              <w:t>58</w:t>
+            </w:r>
+            <w:r>
+              <w:rPr>
+                <w:rFonts w:ascii="Calibri" w:eastAsia="Times New Roman" w:hAnsi="Calibri" w:cs="Calibri"/>
+                <w:noProof w:val="0"/>
+                <w:color w:val="000000"/>
+              </w:rPr>
+              <w:t>2</w:t>
+            </w:r>
           </w:p>
         </w:tc>
         <w:tc>
@@ -1010,13 +1020,21 @@
                 <w:color w:val="000000"/>
               </w:rPr>
             </w:pPr>
+            <w:r>
+              <w:rPr>
+                <w:rFonts w:ascii="Calibri" w:eastAsia="Times New Roman" w:hAnsi="Calibri" w:cs="Calibri"/>
+                <w:noProof w:val="0"/>
+                <w:color w:val="000000"/>
+              </w:rPr>
+              <w:t>45815.64</w:t>
+            </w:r>
           </w:p>
         </w:tc>
       </w:tr>
     </w:tbl>
     <w:p>
       <w:pPr>
-        <w:pStyle w:val="Caption"/>
+        <w:pStyle w:val="Descripcin"/>
         <w:jc w:val="center"/>
         <w:rPr>
           <w:lang w:val="es-419"/>
@@ -1147,35 +1165,7 @@
                 <w:color w:val="000000"/>
                 <w:u w:val="single"/>
               </w:rPr>
-              <w:t xml:space="preserve">Carga de </w:t>
-            </w:r>
-            <w:proofErr w:type="spellStart"/>
-            <w:r>
-              <w:rPr>
-                <w:rFonts w:ascii="Calibri" w:eastAsia="Times New Roman" w:hAnsi="Calibri" w:cs="Calibri"/>
-                <w:b/>
-                <w:bCs/>
-                <w:i/>
-                <w:iCs/>
-                <w:noProof w:val="0"/>
-                <w:color w:val="000000"/>
-                <w:u w:val="single"/>
-              </w:rPr>
-              <w:t>Catálogo</w:t>
-            </w:r>
-            <w:proofErr w:type="spellEnd"/>
-            <w:r>
-              <w:rPr>
-                <w:rFonts w:ascii="Calibri" w:eastAsia="Times New Roman" w:hAnsi="Calibri" w:cs="Calibri"/>
-                <w:b/>
-                <w:bCs/>
-                <w:i/>
-                <w:iCs/>
-                <w:noProof w:val="0"/>
-                <w:color w:val="000000"/>
-                <w:u w:val="single"/>
-              </w:rPr>
-              <w:t xml:space="preserve"> CHAINING</w:t>
+              <w:t>Carga de Catálogo CHAINING</w:t>
             </w:r>
           </w:p>
         </w:tc>
@@ -1246,7 +1236,6 @@
                 <w:color w:val="000000"/>
               </w:rPr>
             </w:pPr>
-            <w:proofErr w:type="spellStart"/>
             <w:r>
               <w:rPr>
                 <w:rFonts w:ascii="Calibri" w:eastAsia="Times New Roman" w:hAnsi="Calibri" w:cs="Calibri"/>
@@ -1255,40 +1244,7 @@
                 <w:noProof w:val="0"/>
                 <w:color w:val="000000"/>
               </w:rPr>
-              <w:t>Consumo</w:t>
-            </w:r>
-            <w:proofErr w:type="spellEnd"/>
-            <w:r>
-              <w:rPr>
-                <w:rFonts w:ascii="Calibri" w:eastAsia="Times New Roman" w:hAnsi="Calibri" w:cs="Calibri"/>
-                <w:b/>
-                <w:bCs/>
-                <w:noProof w:val="0"/>
-                <w:color w:val="000000"/>
-              </w:rPr>
-              <w:t xml:space="preserve"> de </w:t>
-            </w:r>
-            <w:proofErr w:type="spellStart"/>
-            <w:r>
-              <w:rPr>
-                <w:rFonts w:ascii="Calibri" w:eastAsia="Times New Roman" w:hAnsi="Calibri" w:cs="Calibri"/>
-                <w:b/>
-                <w:bCs/>
-                <w:noProof w:val="0"/>
-                <w:color w:val="000000"/>
-              </w:rPr>
-              <w:t>Datos</w:t>
-            </w:r>
-            <w:proofErr w:type="spellEnd"/>
-            <w:r>
-              <w:rPr>
-                <w:rFonts w:ascii="Calibri" w:eastAsia="Times New Roman" w:hAnsi="Calibri" w:cs="Calibri"/>
-                <w:b/>
-                <w:bCs/>
-                <w:noProof w:val="0"/>
-                <w:color w:val="000000"/>
-              </w:rPr>
-              <w:t xml:space="preserve"> [kB]</w:t>
+              <w:t>Consumo de Datos [kB]</w:t>
             </w:r>
           </w:p>
         </w:tc>
@@ -1317,7 +1273,6 @@
                 <w:color w:val="000000"/>
               </w:rPr>
             </w:pPr>
-            <w:proofErr w:type="spellStart"/>
             <w:r>
               <w:rPr>
                 <w:rFonts w:ascii="Calibri" w:eastAsia="Times New Roman" w:hAnsi="Calibri" w:cs="Calibri"/>
@@ -1326,40 +1281,7 @@
                 <w:noProof w:val="0"/>
                 <w:color w:val="000000"/>
               </w:rPr>
-              <w:t>Tiempo</w:t>
-            </w:r>
-            <w:proofErr w:type="spellEnd"/>
-            <w:r>
-              <w:rPr>
-                <w:rFonts w:ascii="Calibri" w:eastAsia="Times New Roman" w:hAnsi="Calibri" w:cs="Calibri"/>
-                <w:b/>
-                <w:bCs/>
-                <w:noProof w:val="0"/>
-                <w:color w:val="000000"/>
-              </w:rPr>
-              <w:t xml:space="preserve"> de </w:t>
-            </w:r>
-            <w:proofErr w:type="spellStart"/>
-            <w:r>
-              <w:rPr>
-                <w:rFonts w:ascii="Calibri" w:eastAsia="Times New Roman" w:hAnsi="Calibri" w:cs="Calibri"/>
-                <w:b/>
-                <w:bCs/>
-                <w:noProof w:val="0"/>
-                <w:color w:val="000000"/>
-              </w:rPr>
-              <w:t>Ejecución</w:t>
-            </w:r>
-            <w:proofErr w:type="spellEnd"/>
-            <w:r>
-              <w:rPr>
-                <w:rFonts w:ascii="Calibri" w:eastAsia="Times New Roman" w:hAnsi="Calibri" w:cs="Calibri"/>
-                <w:b/>
-                <w:bCs/>
-                <w:noProof w:val="0"/>
-                <w:color w:val="000000"/>
-              </w:rPr>
-              <w:t xml:space="preserve"> [ms]</w:t>
+              <w:t>Tiempo de Ejecución [ms]</w:t>
             </w:r>
           </w:p>
         </w:tc>
@@ -1423,6 +1345,30 @@
                 <w:color w:val="000000"/>
               </w:rPr>
             </w:pPr>
+            <w:r>
+              <w:rPr>
+                <w:rFonts w:ascii="Calibri" w:eastAsia="Times New Roman" w:hAnsi="Calibri" w:cs="Calibri"/>
+                <w:noProof w:val="0"/>
+                <w:color w:val="000000"/>
+              </w:rPr>
+              <w:t>1729</w:t>
+            </w:r>
+            <w:r>
+              <w:rPr>
+                <w:rFonts w:ascii="Calibri" w:eastAsia="Times New Roman" w:hAnsi="Calibri" w:cs="Calibri"/>
+                <w:noProof w:val="0"/>
+                <w:color w:val="000000"/>
+              </w:rPr>
+              <w:t>179.81</w:t>
+            </w:r>
+            <w:r>
+              <w:rPr>
+                <w:rFonts w:ascii="Calibri" w:eastAsia="Times New Roman" w:hAnsi="Calibri" w:cs="Calibri"/>
+                <w:noProof w:val="0"/>
+                <w:color w:val="000000"/>
+              </w:rPr>
+              <w:t>8</w:t>
+            </w:r>
           </w:p>
         </w:tc>
         <w:tc>
@@ -1447,6 +1393,22 @@
                 <w:color w:val="000000"/>
               </w:rPr>
             </w:pPr>
+            <w:r>
+              <w:rPr>
+                <w:rFonts w:ascii="Calibri" w:eastAsia="Times New Roman" w:hAnsi="Calibri" w:cs="Calibri"/>
+                <w:noProof w:val="0"/>
+                <w:color w:val="000000"/>
+              </w:rPr>
+              <w:t>47</w:t>
+            </w:r>
+            <w:r>
+              <w:rPr>
+                <w:rFonts w:ascii="Calibri" w:eastAsia="Times New Roman" w:hAnsi="Calibri" w:cs="Calibri"/>
+                <w:noProof w:val="0"/>
+                <w:color w:val="000000"/>
+              </w:rPr>
+              <w:t>989.19</w:t>
+            </w:r>
           </w:p>
         </w:tc>
       </w:tr>
@@ -1509,6 +1471,30 @@
                 <w:color w:val="000000"/>
               </w:rPr>
             </w:pPr>
+            <w:r>
+              <w:rPr>
+                <w:rFonts w:ascii="Calibri" w:eastAsia="Times New Roman" w:hAnsi="Calibri" w:cs="Calibri"/>
+                <w:noProof w:val="0"/>
+                <w:color w:val="000000"/>
+              </w:rPr>
+              <w:t>17</w:t>
+            </w:r>
+            <w:r>
+              <w:rPr>
+                <w:rFonts w:ascii="Calibri" w:eastAsia="Times New Roman" w:hAnsi="Calibri" w:cs="Calibri"/>
+                <w:noProof w:val="0"/>
+                <w:color w:val="000000"/>
+              </w:rPr>
+              <w:t>29179.83</w:t>
+            </w:r>
+            <w:r>
+              <w:rPr>
+                <w:rFonts w:ascii="Calibri" w:eastAsia="Times New Roman" w:hAnsi="Calibri" w:cs="Calibri"/>
+                <w:noProof w:val="0"/>
+                <w:color w:val="000000"/>
+              </w:rPr>
+              <w:t>4</w:t>
+            </w:r>
           </w:p>
         </w:tc>
         <w:tc>
@@ -1533,6 +1519,14 @@
                 <w:color w:val="000000"/>
               </w:rPr>
             </w:pPr>
+            <w:r>
+              <w:rPr>
+                <w:rFonts w:ascii="Calibri" w:eastAsia="Times New Roman" w:hAnsi="Calibri" w:cs="Calibri"/>
+                <w:noProof w:val="0"/>
+                <w:color w:val="000000"/>
+              </w:rPr>
+              <w:t>45605.87</w:t>
+            </w:r>
           </w:p>
         </w:tc>
       </w:tr>
@@ -1595,6 +1589,22 @@
                 <w:color w:val="000000"/>
               </w:rPr>
             </w:pPr>
+            <w:r>
+              <w:rPr>
+                <w:rFonts w:ascii="Calibri" w:eastAsia="Times New Roman" w:hAnsi="Calibri" w:cs="Calibri"/>
+                <w:noProof w:val="0"/>
+                <w:color w:val="000000"/>
+              </w:rPr>
+              <w:t>1729179.85</w:t>
+            </w:r>
+            <w:r>
+              <w:rPr>
+                <w:rFonts w:ascii="Calibri" w:eastAsia="Times New Roman" w:hAnsi="Calibri" w:cs="Calibri"/>
+                <w:noProof w:val="0"/>
+                <w:color w:val="000000"/>
+              </w:rPr>
+              <w:t>6</w:t>
+            </w:r>
           </w:p>
         </w:tc>
         <w:tc>
@@ -1619,13 +1629,29 @@
                 <w:color w:val="000000"/>
               </w:rPr>
             </w:pPr>
+            <w:r>
+              <w:rPr>
+                <w:rFonts w:ascii="Calibri" w:eastAsia="Times New Roman" w:hAnsi="Calibri" w:cs="Calibri"/>
+                <w:noProof w:val="0"/>
+                <w:color w:val="000000"/>
+              </w:rPr>
+              <w:t>44752.</w:t>
+            </w:r>
+            <w:r>
+              <w:rPr>
+                <w:rFonts w:ascii="Calibri" w:eastAsia="Times New Roman" w:hAnsi="Calibri" w:cs="Calibri"/>
+                <w:noProof w:val="0"/>
+                <w:color w:val="000000"/>
+              </w:rPr>
+              <w:t>82</w:t>
+            </w:r>
           </w:p>
         </w:tc>
       </w:tr>
     </w:tbl>
     <w:p>
       <w:pPr>
-        <w:pStyle w:val="Caption"/>
+        <w:pStyle w:val="Descripcin"/>
         <w:jc w:val="center"/>
         <w:rPr>
           <w:lang w:val="es-CO"/>
@@ -1702,7 +1728,7 @@
     </w:p>
     <w:p>
       <w:pPr>
-        <w:pStyle w:val="Heading2"/>
+        <w:pStyle w:val="Ttulo2"/>
         <w:rPr>
           <w:b/>
           <w:bCs/>
@@ -1775,7 +1801,7 @@
     </w:p>
     <w:p>
       <w:pPr>
-        <w:pStyle w:val="ListParagraph"/>
+        <w:pStyle w:val="Prrafodelista"/>
         <w:numPr>
           <w:ilvl w:val="0"/>
           <w:numId w:val="10"/>
@@ -1811,7 +1837,7 @@
     </w:p>
     <w:p>
       <w:pPr>
-        <w:pStyle w:val="Heading1"/>
+        <w:pStyle w:val="Ttulo1"/>
         <w:rPr>
           <w:b/>
           <w:bCs/>
@@ -1831,7 +1857,7 @@
     </w:p>
     <w:p>
       <w:pPr>
-        <w:pStyle w:val="Heading2"/>
+        <w:pStyle w:val="Ttulo2"/>
         <w:rPr>
           <w:b/>
           <w:bCs/>
@@ -1904,35 +1930,7 @@
                 <w:color w:val="000000"/>
                 <w:u w:val="single"/>
               </w:rPr>
-              <w:t xml:space="preserve">Carga de </w:t>
-            </w:r>
-            <w:proofErr w:type="spellStart"/>
-            <w:r>
-              <w:rPr>
-                <w:rFonts w:ascii="Calibri" w:eastAsia="Times New Roman" w:hAnsi="Calibri" w:cs="Calibri"/>
-                <w:b/>
-                <w:bCs/>
-                <w:i/>
-                <w:iCs/>
-                <w:noProof w:val="0"/>
-                <w:color w:val="000000"/>
-                <w:u w:val="single"/>
-              </w:rPr>
-              <w:t>Catálogo</w:t>
-            </w:r>
-            <w:proofErr w:type="spellEnd"/>
-            <w:r>
-              <w:rPr>
-                <w:rFonts w:ascii="Calibri" w:eastAsia="Times New Roman" w:hAnsi="Calibri" w:cs="Calibri"/>
-                <w:b/>
-                <w:bCs/>
-                <w:i/>
-                <w:iCs/>
-                <w:noProof w:val="0"/>
-                <w:color w:val="000000"/>
-                <w:u w:val="single"/>
-              </w:rPr>
-              <w:t xml:space="preserve"> PROBING</w:t>
+              <w:t>Carga de Catálogo PROBING</w:t>
             </w:r>
           </w:p>
         </w:tc>
@@ -2011,7 +2009,6 @@
                 <w:color w:val="000000"/>
               </w:rPr>
             </w:pPr>
-            <w:proofErr w:type="spellStart"/>
             <w:r>
               <w:rPr>
                 <w:rFonts w:ascii="Calibri" w:eastAsia="Times New Roman" w:hAnsi="Calibri" w:cs="Calibri"/>
@@ -2020,40 +2017,7 @@
                 <w:noProof w:val="0"/>
                 <w:color w:val="000000"/>
               </w:rPr>
-              <w:t>Consumo</w:t>
-            </w:r>
-            <w:proofErr w:type="spellEnd"/>
-            <w:r>
-              <w:rPr>
-                <w:rFonts w:ascii="Calibri" w:eastAsia="Times New Roman" w:hAnsi="Calibri" w:cs="Calibri"/>
-                <w:b/>
-                <w:bCs/>
-                <w:noProof w:val="0"/>
-                <w:color w:val="000000"/>
-              </w:rPr>
-              <w:t xml:space="preserve"> de </w:t>
-            </w:r>
-            <w:proofErr w:type="spellStart"/>
-            <w:r>
-              <w:rPr>
-                <w:rFonts w:ascii="Calibri" w:eastAsia="Times New Roman" w:hAnsi="Calibri" w:cs="Calibri"/>
-                <w:b/>
-                <w:bCs/>
-                <w:noProof w:val="0"/>
-                <w:color w:val="000000"/>
-              </w:rPr>
-              <w:t>Datos</w:t>
-            </w:r>
-            <w:proofErr w:type="spellEnd"/>
-            <w:r>
-              <w:rPr>
-                <w:rFonts w:ascii="Calibri" w:eastAsia="Times New Roman" w:hAnsi="Calibri" w:cs="Calibri"/>
-                <w:b/>
-                <w:bCs/>
-                <w:noProof w:val="0"/>
-                <w:color w:val="000000"/>
-              </w:rPr>
-              <w:t xml:space="preserve"> [kB]</w:t>
+              <w:t>Consumo de Datos [kB]</w:t>
             </w:r>
           </w:p>
         </w:tc>
@@ -2082,7 +2046,6 @@
                 <w:color w:val="000000"/>
               </w:rPr>
             </w:pPr>
-            <w:proofErr w:type="spellStart"/>
             <w:r>
               <w:rPr>
                 <w:rFonts w:ascii="Calibri" w:eastAsia="Times New Roman" w:hAnsi="Calibri" w:cs="Calibri"/>
@@ -2091,40 +2054,7 @@
                 <w:noProof w:val="0"/>
                 <w:color w:val="000000"/>
               </w:rPr>
-              <w:t>Tiempo</w:t>
-            </w:r>
-            <w:proofErr w:type="spellEnd"/>
-            <w:r>
-              <w:rPr>
-                <w:rFonts w:ascii="Calibri" w:eastAsia="Times New Roman" w:hAnsi="Calibri" w:cs="Calibri"/>
-                <w:b/>
-                <w:bCs/>
-                <w:noProof w:val="0"/>
-                <w:color w:val="000000"/>
-              </w:rPr>
-              <w:t xml:space="preserve"> de </w:t>
-            </w:r>
-            <w:proofErr w:type="spellStart"/>
-            <w:r>
-              <w:rPr>
-                <w:rFonts w:ascii="Calibri" w:eastAsia="Times New Roman" w:hAnsi="Calibri" w:cs="Calibri"/>
-                <w:b/>
-                <w:bCs/>
-                <w:noProof w:val="0"/>
-                <w:color w:val="000000"/>
-              </w:rPr>
-              <w:t>Ejecución</w:t>
-            </w:r>
-            <w:proofErr w:type="spellEnd"/>
-            <w:r>
-              <w:rPr>
-                <w:rFonts w:ascii="Calibri" w:eastAsia="Times New Roman" w:hAnsi="Calibri" w:cs="Calibri"/>
-                <w:b/>
-                <w:bCs/>
-                <w:noProof w:val="0"/>
-                <w:color w:val="000000"/>
-              </w:rPr>
-              <w:t xml:space="preserve"> [ms]</w:t>
+              <w:t>Tiempo de Ejecución [ms]</w:t>
             </w:r>
           </w:p>
         </w:tc>
@@ -2188,6 +2118,30 @@
                 <w:color w:val="000000"/>
               </w:rPr>
             </w:pPr>
+            <w:r>
+              <w:rPr>
+                <w:rFonts w:ascii="Calibri" w:eastAsia="Times New Roman" w:hAnsi="Calibri" w:cs="Calibri"/>
+                <w:noProof w:val="0"/>
+                <w:color w:val="000000"/>
+              </w:rPr>
+              <w:t>140</w:t>
+            </w:r>
+            <w:r>
+              <w:rPr>
+                <w:rFonts w:ascii="Calibri" w:eastAsia="Times New Roman" w:hAnsi="Calibri" w:cs="Calibri"/>
+                <w:noProof w:val="0"/>
+                <w:color w:val="000000"/>
+              </w:rPr>
+              <w:t>6082.89</w:t>
+            </w:r>
+            <w:r>
+              <w:rPr>
+                <w:rFonts w:ascii="Calibri" w:eastAsia="Times New Roman" w:hAnsi="Calibri" w:cs="Calibri"/>
+                <w:noProof w:val="0"/>
+                <w:color w:val="000000"/>
+              </w:rPr>
+              <w:t>6</w:t>
+            </w:r>
           </w:p>
         </w:tc>
         <w:tc>
@@ -2212,6 +2166,14 @@
                 <w:color w:val="000000"/>
               </w:rPr>
             </w:pPr>
+            <w:r>
+              <w:rPr>
+                <w:rFonts w:ascii="Calibri" w:eastAsia="Times New Roman" w:hAnsi="Calibri" w:cs="Calibri"/>
+                <w:noProof w:val="0"/>
+                <w:color w:val="000000"/>
+              </w:rPr>
+              <w:t>27223.609</w:t>
+            </w:r>
           </w:p>
         </w:tc>
       </w:tr>
@@ -2274,6 +2236,22 @@
                 <w:color w:val="000000"/>
               </w:rPr>
             </w:pPr>
+            <w:r>
+              <w:rPr>
+                <w:rFonts w:ascii="Calibri" w:eastAsia="Times New Roman" w:hAnsi="Calibri" w:cs="Calibri"/>
+                <w:noProof w:val="0"/>
+                <w:color w:val="000000"/>
+              </w:rPr>
+              <w:t>1406082.89</w:t>
+            </w:r>
+            <w:r>
+              <w:rPr>
+                <w:rFonts w:ascii="Calibri" w:eastAsia="Times New Roman" w:hAnsi="Calibri" w:cs="Calibri"/>
+                <w:noProof w:val="0"/>
+                <w:color w:val="000000"/>
+              </w:rPr>
+              <w:t>6</w:t>
+            </w:r>
           </w:p>
         </w:tc>
         <w:tc>
@@ -2298,6 +2276,14 @@
                 <w:color w:val="000000"/>
               </w:rPr>
             </w:pPr>
+            <w:r>
+              <w:rPr>
+                <w:rFonts w:ascii="Calibri" w:eastAsia="Times New Roman" w:hAnsi="Calibri" w:cs="Calibri"/>
+                <w:noProof w:val="0"/>
+                <w:color w:val="000000"/>
+              </w:rPr>
+              <w:t>27059.735</w:t>
+            </w:r>
           </w:p>
         </w:tc>
       </w:tr>
@@ -2360,6 +2346,22 @@
                 <w:color w:val="000000"/>
               </w:rPr>
             </w:pPr>
+            <w:r>
+              <w:rPr>
+                <w:rFonts w:ascii="Calibri" w:eastAsia="Times New Roman" w:hAnsi="Calibri" w:cs="Calibri"/>
+                <w:noProof w:val="0"/>
+                <w:color w:val="000000"/>
+              </w:rPr>
+              <w:t>1406082.89</w:t>
+            </w:r>
+            <w:r>
+              <w:rPr>
+                <w:rFonts w:ascii="Calibri" w:eastAsia="Times New Roman" w:hAnsi="Calibri" w:cs="Calibri"/>
+                <w:noProof w:val="0"/>
+                <w:color w:val="000000"/>
+              </w:rPr>
+              <w:t>6</w:t>
+            </w:r>
           </w:p>
         </w:tc>
         <w:tc>
@@ -2384,13 +2386,29 @@
                 <w:color w:val="000000"/>
               </w:rPr>
             </w:pPr>
+            <w:r>
+              <w:rPr>
+                <w:rFonts w:ascii="Calibri" w:eastAsia="Times New Roman" w:hAnsi="Calibri" w:cs="Calibri"/>
+                <w:noProof w:val="0"/>
+                <w:color w:val="000000"/>
+              </w:rPr>
+              <w:t>27221.</w:t>
+            </w:r>
+            <w:r>
+              <w:rPr>
+                <w:rFonts w:ascii="Calibri" w:eastAsia="Times New Roman" w:hAnsi="Calibri" w:cs="Calibri"/>
+                <w:noProof w:val="0"/>
+                <w:color w:val="000000"/>
+              </w:rPr>
+              <w:t>51</w:t>
+            </w:r>
           </w:p>
         </w:tc>
       </w:tr>
     </w:tbl>
     <w:p>
       <w:pPr>
-        <w:pStyle w:val="Caption"/>
+        <w:pStyle w:val="Descripcin"/>
         <w:jc w:val="center"/>
         <w:rPr>
           <w:lang w:val="es-419"/>
@@ -2531,35 +2549,8 @@
                 <w:color w:val="000000"/>
                 <w:u w:val="single"/>
               </w:rPr>
-              <w:t xml:space="preserve">Carga de </w:t>
-            </w:r>
-            <w:proofErr w:type="spellStart"/>
-            <w:r>
-              <w:rPr>
-                <w:rFonts w:ascii="Calibri" w:eastAsia="Times New Roman" w:hAnsi="Calibri" w:cs="Calibri"/>
-                <w:b/>
-                <w:bCs/>
-                <w:i/>
-                <w:iCs/>
-                <w:noProof w:val="0"/>
-                <w:color w:val="000000"/>
-                <w:u w:val="single"/>
-              </w:rPr>
-              <w:t>Catálogo</w:t>
-            </w:r>
-            <w:proofErr w:type="spellEnd"/>
-            <w:r>
-              <w:rPr>
-                <w:rFonts w:ascii="Calibri" w:eastAsia="Times New Roman" w:hAnsi="Calibri" w:cs="Calibri"/>
-                <w:b/>
-                <w:bCs/>
-                <w:i/>
-                <w:iCs/>
-                <w:noProof w:val="0"/>
-                <w:color w:val="000000"/>
-                <w:u w:val="single"/>
-              </w:rPr>
-              <w:t xml:space="preserve"> CHAINING</w:t>
+              <w:lastRenderedPageBreak/>
+              <w:t>Carga de Catálogo CHAINING</w:t>
             </w:r>
           </w:p>
         </w:tc>
@@ -2601,7 +2592,6 @@
                 <w:noProof w:val="0"/>
                 <w:color w:val="000000"/>
               </w:rPr>
-              <w:lastRenderedPageBreak/>
               <w:t>Factor de Carga (CHAINING)</w:t>
             </w:r>
           </w:p>
@@ -2631,7 +2621,6 @@
                 <w:color w:val="000000"/>
               </w:rPr>
             </w:pPr>
-            <w:proofErr w:type="spellStart"/>
             <w:r>
               <w:rPr>
                 <w:rFonts w:ascii="Calibri" w:eastAsia="Times New Roman" w:hAnsi="Calibri" w:cs="Calibri"/>
@@ -2640,40 +2629,7 @@
                 <w:noProof w:val="0"/>
                 <w:color w:val="000000"/>
               </w:rPr>
-              <w:t>Consumo</w:t>
-            </w:r>
-            <w:proofErr w:type="spellEnd"/>
-            <w:r>
-              <w:rPr>
-                <w:rFonts w:ascii="Calibri" w:eastAsia="Times New Roman" w:hAnsi="Calibri" w:cs="Calibri"/>
-                <w:b/>
-                <w:bCs/>
-                <w:noProof w:val="0"/>
-                <w:color w:val="000000"/>
-              </w:rPr>
-              <w:t xml:space="preserve"> de </w:t>
-            </w:r>
-            <w:proofErr w:type="spellStart"/>
-            <w:r>
-              <w:rPr>
-                <w:rFonts w:ascii="Calibri" w:eastAsia="Times New Roman" w:hAnsi="Calibri" w:cs="Calibri"/>
-                <w:b/>
-                <w:bCs/>
-                <w:noProof w:val="0"/>
-                <w:color w:val="000000"/>
-              </w:rPr>
-              <w:t>Datos</w:t>
-            </w:r>
-            <w:proofErr w:type="spellEnd"/>
-            <w:r>
-              <w:rPr>
-                <w:rFonts w:ascii="Calibri" w:eastAsia="Times New Roman" w:hAnsi="Calibri" w:cs="Calibri"/>
-                <w:b/>
-                <w:bCs/>
-                <w:noProof w:val="0"/>
-                <w:color w:val="000000"/>
-              </w:rPr>
-              <w:t xml:space="preserve"> [kB]</w:t>
+              <w:t>Consumo de Datos [kB]</w:t>
             </w:r>
           </w:p>
         </w:tc>
@@ -2702,7 +2658,6 @@
                 <w:color w:val="000000"/>
               </w:rPr>
             </w:pPr>
-            <w:proofErr w:type="spellStart"/>
             <w:r>
               <w:rPr>
                 <w:rFonts w:ascii="Calibri" w:eastAsia="Times New Roman" w:hAnsi="Calibri" w:cs="Calibri"/>
@@ -2711,40 +2666,7 @@
                 <w:noProof w:val="0"/>
                 <w:color w:val="000000"/>
               </w:rPr>
-              <w:t>Tiempo</w:t>
-            </w:r>
-            <w:proofErr w:type="spellEnd"/>
-            <w:r>
-              <w:rPr>
-                <w:rFonts w:ascii="Calibri" w:eastAsia="Times New Roman" w:hAnsi="Calibri" w:cs="Calibri"/>
-                <w:b/>
-                <w:bCs/>
-                <w:noProof w:val="0"/>
-                <w:color w:val="000000"/>
-              </w:rPr>
-              <w:t xml:space="preserve"> de </w:t>
-            </w:r>
-            <w:proofErr w:type="spellStart"/>
-            <w:r>
-              <w:rPr>
-                <w:rFonts w:ascii="Calibri" w:eastAsia="Times New Roman" w:hAnsi="Calibri" w:cs="Calibri"/>
-                <w:b/>
-                <w:bCs/>
-                <w:noProof w:val="0"/>
-                <w:color w:val="000000"/>
-              </w:rPr>
-              <w:t>Ejecución</w:t>
-            </w:r>
-            <w:proofErr w:type="spellEnd"/>
-            <w:r>
-              <w:rPr>
-                <w:rFonts w:ascii="Calibri" w:eastAsia="Times New Roman" w:hAnsi="Calibri" w:cs="Calibri"/>
-                <w:b/>
-                <w:bCs/>
-                <w:noProof w:val="0"/>
-                <w:color w:val="000000"/>
-              </w:rPr>
-              <w:t xml:space="preserve"> [ms]</w:t>
+              <w:t>Tiempo de Ejecución [ms]</w:t>
             </w:r>
           </w:p>
         </w:tc>
@@ -2808,6 +2730,22 @@
                 <w:color w:val="000000"/>
               </w:rPr>
             </w:pPr>
+            <w:r>
+              <w:rPr>
+                <w:rFonts w:ascii="Calibri" w:eastAsia="Times New Roman" w:hAnsi="Calibri" w:cs="Calibri"/>
+                <w:noProof w:val="0"/>
+                <w:color w:val="000000"/>
+              </w:rPr>
+              <w:t>1406082.89</w:t>
+            </w:r>
+            <w:r>
+              <w:rPr>
+                <w:rFonts w:ascii="Calibri" w:eastAsia="Times New Roman" w:hAnsi="Calibri" w:cs="Calibri"/>
+                <w:noProof w:val="0"/>
+                <w:color w:val="000000"/>
+              </w:rPr>
+              <w:t>6</w:t>
+            </w:r>
           </w:p>
         </w:tc>
         <w:tc>
@@ -2832,6 +2770,14 @@
                 <w:color w:val="000000"/>
               </w:rPr>
             </w:pPr>
+            <w:r>
+              <w:rPr>
+                <w:rFonts w:ascii="Calibri" w:eastAsia="Times New Roman" w:hAnsi="Calibri" w:cs="Calibri"/>
+                <w:noProof w:val="0"/>
+                <w:color w:val="000000"/>
+              </w:rPr>
+              <w:t>28745.101</w:t>
+            </w:r>
           </w:p>
         </w:tc>
       </w:tr>
@@ -2894,6 +2840,22 @@
                 <w:color w:val="000000"/>
               </w:rPr>
             </w:pPr>
+            <w:r>
+              <w:rPr>
+                <w:rFonts w:ascii="Calibri" w:eastAsia="Times New Roman" w:hAnsi="Calibri" w:cs="Calibri"/>
+                <w:noProof w:val="0"/>
+                <w:color w:val="000000"/>
+              </w:rPr>
+              <w:t>1406082.89</w:t>
+            </w:r>
+            <w:r>
+              <w:rPr>
+                <w:rFonts w:ascii="Calibri" w:eastAsia="Times New Roman" w:hAnsi="Calibri" w:cs="Calibri"/>
+                <w:noProof w:val="0"/>
+                <w:color w:val="000000"/>
+              </w:rPr>
+              <w:t>6</w:t>
+            </w:r>
           </w:p>
         </w:tc>
         <w:tc>
@@ -2918,6 +2880,14 @@
                 <w:color w:val="000000"/>
               </w:rPr>
             </w:pPr>
+            <w:r>
+              <w:rPr>
+                <w:rFonts w:ascii="Calibri" w:eastAsia="Times New Roman" w:hAnsi="Calibri" w:cs="Calibri"/>
+                <w:noProof w:val="0"/>
+                <w:color w:val="000000"/>
+              </w:rPr>
+              <w:t>28306.245</w:t>
+            </w:r>
           </w:p>
         </w:tc>
       </w:tr>
@@ -2980,6 +2950,22 @@
                 <w:color w:val="000000"/>
               </w:rPr>
             </w:pPr>
+            <w:r>
+              <w:rPr>
+                <w:rFonts w:ascii="Calibri" w:eastAsia="Times New Roman" w:hAnsi="Calibri" w:cs="Calibri"/>
+                <w:noProof w:val="0"/>
+                <w:color w:val="000000"/>
+              </w:rPr>
+              <w:t>1406082.89</w:t>
+            </w:r>
+            <w:r>
+              <w:rPr>
+                <w:rFonts w:ascii="Calibri" w:eastAsia="Times New Roman" w:hAnsi="Calibri" w:cs="Calibri"/>
+                <w:noProof w:val="0"/>
+                <w:color w:val="000000"/>
+              </w:rPr>
+              <w:t>6</w:t>
+            </w:r>
           </w:p>
         </w:tc>
         <w:tc>
@@ -3004,13 +2990,21 @@
                 <w:color w:val="000000"/>
               </w:rPr>
             </w:pPr>
+            <w:r>
+              <w:rPr>
+                <w:rFonts w:ascii="Calibri" w:eastAsia="Times New Roman" w:hAnsi="Calibri" w:cs="Calibri"/>
+                <w:noProof w:val="0"/>
+                <w:color w:val="000000"/>
+              </w:rPr>
+              <w:t>28456.738</w:t>
+            </w:r>
           </w:p>
         </w:tc>
       </w:tr>
     </w:tbl>
     <w:p>
       <w:pPr>
-        <w:pStyle w:val="Caption"/>
+        <w:pStyle w:val="Descripcin"/>
         <w:jc w:val="center"/>
         <w:rPr>
           <w:lang w:val="es-CO"/>
@@ -3098,7 +3092,7 @@
     </w:p>
     <w:p>
       <w:pPr>
-        <w:pStyle w:val="Heading2"/>
+        <w:pStyle w:val="Ttulo2"/>
         <w:rPr>
           <w:b/>
           <w:bCs/>
@@ -3183,7 +3177,7 @@
     </w:p>
     <w:p>
       <w:pPr>
-        <w:pStyle w:val="ListParagraph"/>
+        <w:pStyle w:val="Prrafodelista"/>
         <w:numPr>
           <w:ilvl w:val="0"/>
           <w:numId w:val="9"/>
@@ -3205,7 +3199,7 @@
     </w:p>
     <w:p>
       <w:pPr>
-        <w:pStyle w:val="Heading1"/>
+        <w:pStyle w:val="Ttulo1"/>
         <w:rPr>
           <w:b/>
           <w:bCs/>
@@ -3225,7 +3219,7 @@
     </w:p>
     <w:p>
       <w:pPr>
-        <w:pStyle w:val="ListParagraph"/>
+        <w:pStyle w:val="Prrafodelista"/>
         <w:numPr>
           <w:ilvl w:val="0"/>
           <w:numId w:val="8"/>
@@ -3236,7 +3230,6 @@
           <w:lang w:val="es-419"/>
         </w:rPr>
       </w:pPr>
-      <w:proofErr w:type="gramStart"/>
       <w:r>
         <w:rPr>
           <w:rFonts w:ascii="Dax-Regular" w:hAnsi="Dax-Regular"/>
@@ -3265,30 +3258,21 @@
           <w:bCs/>
           <w:lang w:val="es-419"/>
         </w:rPr>
-        <w:t>time.</w:t>
-      </w:r>
-      <w:proofErr w:type="gramEnd"/>
+        <w:t>time.perf_counter()</w:t>
+      </w:r>
+      <w:r>
+        <w:rPr>
+          <w:rFonts w:ascii="Dax-Regular" w:hAnsi="Dax-Regular"/>
+          <w:lang w:val="es-419"/>
+        </w:rPr>
+        <w:t xml:space="preserve"> en ves de la previamente conocida </w:t>
+      </w:r>
       <w:r>
         <w:rPr>
           <w:b/>
           <w:bCs/>
           <w:lang w:val="es-419"/>
         </w:rPr>
-        <w:t>perf_counter()</w:t>
-      </w:r>
-      <w:r>
-        <w:rPr>
-          <w:rFonts w:ascii="Dax-Regular" w:hAnsi="Dax-Regular"/>
-          <w:lang w:val="es-419"/>
-        </w:rPr>
-        <w:t xml:space="preserve"> en ves de la previamente conocida </w:t>
-      </w:r>
-      <w:r>
-        <w:rPr>
-          <w:b/>
-          <w:bCs/>
-          <w:lang w:val="es-419"/>
-        </w:rPr>
         <w:t>time.process_time()</w:t>
       </w:r>
       <w:r>
@@ -3301,17 +3285,47 @@
     </w:p>
     <w:p>
       <w:pPr>
-        <w:pStyle w:val="ListParagraph"/>
+        <w:pStyle w:val="Prrafodelista"/>
         <w:spacing w:after="0"/>
         <w:jc w:val="both"/>
         <w:rPr>
           <w:lang w:val="es-419"/>
         </w:rPr>
       </w:pPr>
+      <w:r>
+        <w:rPr>
+          <w:lang w:val="es-419"/>
+        </w:rPr>
+        <w:t>La función time.</w:t>
+      </w:r>
+      <w:r>
+        <w:rPr>
+          <w:lang w:val="es-419"/>
+        </w:rPr>
+        <w:t xml:space="preserve">process_time() es la encargada de calcular la suma del tiempo del cpu del sistema </w:t>
+      </w:r>
+      <w:r>
+        <w:rPr>
+          <w:lang w:val="es-419"/>
+        </w:rPr>
+        <w:t xml:space="preserve">y del usuario del proceso actual. Mientras que time.perf_counter() </w:t>
+      </w:r>
+      <w:r>
+        <w:rPr>
+          <w:lang w:val="es-419"/>
+        </w:rPr>
+        <w:t>mide la cantidad real de tiempo que tarda un proceso como si se utilizara un cronometro</w:t>
+      </w:r>
+      <w:r>
+        <w:rPr>
+          <w:lang w:val="es-419"/>
+        </w:rPr>
+        <w:t xml:space="preserve">, sin tomar en cuenta el cpu del sistema. </w:t>
+      </w:r>
     </w:p>
     <w:p>
       <w:pPr>
-        <w:pStyle w:val="ListParagraph"/>
+        <w:pStyle w:val="Prrafodelista"/>
         <w:numPr>
           <w:ilvl w:val="0"/>
           <w:numId w:val="8"/>
@@ -3377,17 +3391,47 @@
     </w:p>
     <w:p>
       <w:pPr>
-        <w:pStyle w:val="ListParagraph"/>
+        <w:pStyle w:val="Prrafodelista"/>
         <w:spacing w:after="0"/>
         <w:jc w:val="both"/>
         <w:rPr>
           <w:lang w:val="es-419"/>
         </w:rPr>
       </w:pPr>
+      <w:r>
+        <w:rPr>
+          <w:lang w:val="es-419"/>
+        </w:rPr>
+        <w:t xml:space="preserve">Porque indican los intervalos desde donde se va a realizar </w:t>
+      </w:r>
+      <w:r>
+        <w:rPr>
+          <w:lang w:val="es-419"/>
+        </w:rPr>
+        <w:t xml:space="preserve">el calculo de la memoria utilizada por las funciones, en este caso, mas pesadas </w:t>
+      </w:r>
+      <w:r>
+        <w:rPr>
+          <w:lang w:val="es-419"/>
+        </w:rPr>
+        <w:t>del programa</w:t>
+      </w:r>
+      <w:r>
+        <w:rPr>
+          <w:lang w:val="es-419"/>
+        </w:rPr>
+        <w:t>, ya que la unción start() empieza a rastrear asignaciones de memoria</w:t>
+      </w:r>
+      <w:r>
+        <w:rPr>
+          <w:lang w:val="es-419"/>
+        </w:rPr>
+        <w:t>.</w:t>
+      </w:r>
     </w:p>
     <w:p>
       <w:pPr>
-        <w:pStyle w:val="ListParagraph"/>
+        <w:pStyle w:val="Prrafodelista"/>
         <w:numPr>
           <w:ilvl w:val="0"/>
           <w:numId w:val="8"/>
@@ -3424,17 +3468,53 @@
     </w:p>
     <w:p>
       <w:pPr>
-        <w:pStyle w:val="ListParagraph"/>
+        <w:pStyle w:val="Prrafodelista"/>
         <w:spacing w:after="0"/>
         <w:jc w:val="both"/>
         <w:rPr>
           <w:lang w:val="es-419"/>
         </w:rPr>
       </w:pPr>
+      <w:r>
+        <w:rPr>
+          <w:lang w:val="es-419"/>
+        </w:rPr>
+        <w:t xml:space="preserve">El tiempo de ejecución </w:t>
+      </w:r>
+      <w:r>
+        <w:rPr>
+          <w:lang w:val="es-419"/>
+        </w:rPr>
+        <w:t xml:space="preserve">a medida que aumenta el factor de carga tiene ligeras </w:t>
+      </w:r>
+      <w:r>
+        <w:rPr>
+          <w:lang w:val="es-419"/>
+        </w:rPr>
+        <w:t>variaciones,</w:t>
+      </w:r>
+      <w:r>
+        <w:rPr>
+          <w:lang w:val="es-419"/>
+        </w:rPr>
+        <w:t xml:space="preserve"> pero siempre se mantiene dentro de un mismo rango</w:t>
+      </w:r>
+      <w:r>
+        <w:rPr>
+          <w:lang w:val="es-419"/>
+        </w:rPr>
+        <w:t xml:space="preserve">. El tiempo de ejecución tiene cambios más significativos </w:t>
+      </w:r>
+      <w:r>
+        <w:rPr>
+          <w:lang w:val="es-419"/>
+        </w:rPr>
+        <w:t xml:space="preserve">al momento de hacer búsquedas de datos en vez de cargar los mismos. </w:t>
+      </w:r>
     </w:p>
     <w:p>
       <w:pPr>
-        <w:pStyle w:val="ListParagraph"/>
+        <w:pStyle w:val="Prrafodelista"/>
         <w:numPr>
           <w:ilvl w:val="0"/>
           <w:numId w:val="8"/>
@@ -3472,15 +3552,28 @@
     <w:p>
       <w:pPr>
         <w:spacing w:after="0"/>
+        <w:ind w:left="720"/>
         <w:jc w:val="both"/>
         <w:rPr>
           <w:lang w:val="es-419"/>
         </w:rPr>
       </w:pPr>
+      <w:r>
+        <w:rPr>
+          <w:lang w:val="es-419"/>
+        </w:rPr>
+        <w:t>No se percib</w:t>
+      </w:r>
+      <w:r>
+        <w:rPr>
+          <w:lang w:val="es-419"/>
+        </w:rPr>
+        <w:t xml:space="preserve">ieron cambios en memoria en los dos dispositivos, esto esta relacionado con la carga de los archivos ya que al realizar las pruebas se uso siempre el mismo archivo sin un dato más ni uno menos. </w:t>
+      </w:r>
     </w:p>
     <w:p>
       <w:pPr>
-        <w:pStyle w:val="ListParagraph"/>
+        <w:pStyle w:val="Prrafodelista"/>
         <w:numPr>
           <w:ilvl w:val="0"/>
           <w:numId w:val="8"/>
@@ -3518,15 +3611,112 @@
     <w:p>
       <w:pPr>
         <w:spacing w:after="0"/>
+        <w:ind w:left="720"/>
         <w:jc w:val="both"/>
         <w:rPr>
           <w:lang w:val="es-419"/>
         </w:rPr>
       </w:pPr>
+      <w:r>
+        <w:rPr>
+          <w:lang w:val="es-419"/>
+        </w:rPr>
+        <w:t xml:space="preserve">Al </w:t>
+      </w:r>
+      <w:r>
+        <w:rPr>
+          <w:lang w:val="es-419"/>
+        </w:rPr>
+        <w:t xml:space="preserve">cambiar el esquema de colisiones los tiempos de ejecución tuvieron un aumento </w:t>
+      </w:r>
+      <w:r>
+        <w:rPr>
+          <w:lang w:val="es-419"/>
+        </w:rPr>
+        <w:t>ligero</w:t>
+      </w:r>
+      <w:r>
+        <w:rPr>
+          <w:lang w:val="es-419"/>
+        </w:rPr>
+        <w:t xml:space="preserve"> </w:t>
+      </w:r>
+      <w:r>
+        <w:rPr>
+          <w:lang w:val="es-419"/>
+        </w:rPr>
+        <w:t xml:space="preserve">sin que influya mucho el factor de carga. En ambas maquinas </w:t>
+      </w:r>
+      <w:r>
+        <w:rPr>
+          <w:lang w:val="es-419"/>
+        </w:rPr>
+        <w:t>el esquema ‘PROBING’ tuvo el menor tiempo de ejecucion en general.</w:t>
+      </w:r>
+      <w:r>
+        <w:rPr>
+          <w:lang w:val="es-419"/>
+        </w:rPr>
+        <w:t xml:space="preserve"> Esto se puede explicar </w:t>
+      </w:r>
+      <w:r>
+        <w:rPr>
+          <w:lang w:val="es-419"/>
+        </w:rPr>
+        <w:t>con la definicón teorica del mismo esquema</w:t>
+      </w:r>
+      <w:r>
+        <w:rPr>
+          <w:lang w:val="es-419"/>
+        </w:rPr>
+        <w:t xml:space="preserve">, </w:t>
+      </w:r>
+      <w:r>
+        <w:rPr>
+          <w:lang w:val="es-419"/>
+        </w:rPr>
+        <w:t xml:space="preserve">ya que este </w:t>
+      </w:r>
+      <w:r>
+        <w:rPr>
+          <w:lang w:val="es-419"/>
+        </w:rPr>
+        <w:t>le da una unica posición a un unico elemento</w:t>
+      </w:r>
+      <w:r>
+        <w:rPr>
+          <w:lang w:val="es-419"/>
+        </w:rPr>
+        <w:t xml:space="preserve">, </w:t>
+      </w:r>
+      <w:r>
+        <w:rPr>
+          <w:lang w:val="es-419"/>
+        </w:rPr>
+        <w:t xml:space="preserve">y comparandolo con el esquema ‘CHAINING’ </w:t>
+      </w:r>
+      <w:r>
+        <w:rPr>
+          <w:lang w:val="es-419"/>
+        </w:rPr>
+        <w:t xml:space="preserve">el cual </w:t>
+      </w:r>
+      <w:r>
+        <w:rPr>
+          <w:lang w:val="es-419"/>
+        </w:rPr>
+        <w:t xml:space="preserve">al poseer listas enlazadas </w:t>
+      </w:r>
+      <w:r>
+        <w:rPr>
+          <w:lang w:val="es-419"/>
+        </w:rPr>
+        <w:t xml:space="preserve">tiene que sumar el tiempo de agregar un elemento al final de las mismas. </w:t>
+      </w:r>
     </w:p>
     <w:p>
       <w:pPr>
-        <w:pStyle w:val="ListParagraph"/>
+        <w:pStyle w:val="Prrafodelista"/>
         <w:numPr>
           <w:ilvl w:val="0"/>
           <w:numId w:val="8"/>
@@ -3563,15 +3753,27 @@
     </w:p>
     <w:p>
       <w:pPr>
-        <w:pStyle w:val="ListParagraph"/>
-        <w:rPr>
-          <w:lang w:val="es-419"/>
-        </w:rPr>
-      </w:pPr>
+        <w:pStyle w:val="Prrafodelista"/>
+        <w:rPr>
+          <w:lang w:val="es-419"/>
+        </w:rPr>
+      </w:pPr>
+      <w:r>
+        <w:rPr>
+          <w:lang w:val="es-419"/>
+        </w:rPr>
+        <w:t xml:space="preserve">No se detectaron cambios </w:t>
+      </w:r>
+      <w:r>
+        <w:rPr>
+          <w:lang w:val="es-419"/>
+        </w:rPr>
+        <w:t>por la razón explicada en la respuesta 4.</w:t>
+      </w:r>
     </w:p>
     <w:p>
       <w:pPr>
-        <w:pStyle w:val="ListParagraph"/>
+        <w:pStyle w:val="Prrafodelista"/>
         <w:spacing w:after="0"/>
         <w:jc w:val="both"/>
         <w:rPr>
@@ -4995,11 +5197,11 @@
       <w:noProof/>
     </w:rPr>
   </w:style>
-  <w:style w:type="paragraph" w:styleId="Heading1">
+  <w:style w:type="paragraph" w:styleId="Ttulo1">
     <w:name w:val="heading 1"/>
     <w:basedOn w:val="Normal"/>
     <w:next w:val="Normal"/>
-    <w:link w:val="Heading1Char"/>
+    <w:link w:val="Ttulo1Car"/>
     <w:uiPriority w:val="9"/>
     <w:qFormat/>
     <w:rsid w:val="003C0715"/>
@@ -5016,11 +5218,11 @@
       <w:szCs w:val="32"/>
     </w:rPr>
   </w:style>
-  <w:style w:type="paragraph" w:styleId="Heading2">
+  <w:style w:type="paragraph" w:styleId="Ttulo2">
     <w:name w:val="heading 2"/>
     <w:basedOn w:val="Normal"/>
     <w:next w:val="Normal"/>
-    <w:link w:val="Heading2Char"/>
+    <w:link w:val="Ttulo2Car"/>
     <w:uiPriority w:val="9"/>
     <w:unhideWhenUsed/>
     <w:qFormat/>
@@ -5038,13 +5240,13 @@
       <w:szCs w:val="26"/>
     </w:rPr>
   </w:style>
-  <w:style w:type="character" w:default="1" w:styleId="DefaultParagraphFont">
+  <w:style w:type="character" w:default="1" w:styleId="Fuentedeprrafopredeter">
     <w:name w:val="Default Paragraph Font"/>
     <w:uiPriority w:val="1"/>
     <w:semiHidden/>
     <w:unhideWhenUsed/>
   </w:style>
-  <w:style w:type="table" w:default="1" w:styleId="TableNormal">
+  <w:style w:type="table" w:default="1" w:styleId="Tablanormal">
     <w:name w:val="Normal Table"/>
     <w:uiPriority w:val="99"/>
     <w:semiHidden/>
@@ -5059,17 +5261,17 @@
       </w:tblCellMar>
     </w:tblPr>
   </w:style>
-  <w:style w:type="numbering" w:default="1" w:styleId="NoList">
+  <w:style w:type="numbering" w:default="1" w:styleId="Sinlista">
     <w:name w:val="No List"/>
     <w:uiPriority w:val="99"/>
     <w:semiHidden/>
     <w:unhideWhenUsed/>
   </w:style>
-  <w:style w:type="paragraph" w:styleId="Title">
+  <w:style w:type="paragraph" w:styleId="Ttulo">
     <w:name w:val="Title"/>
     <w:basedOn w:val="Normal"/>
     <w:next w:val="Normal"/>
-    <w:link w:val="TitleChar"/>
+    <w:link w:val="TtuloCar"/>
     <w:uiPriority w:val="10"/>
     <w:qFormat/>
     <w:rsid w:val="00BA3B38"/>
@@ -5085,10 +5287,10 @@
       <w:szCs w:val="56"/>
     </w:rPr>
   </w:style>
-  <w:style w:type="character" w:customStyle="1" w:styleId="TitleChar">
-    <w:name w:val="Title Char"/>
-    <w:basedOn w:val="DefaultParagraphFont"/>
-    <w:link w:val="Title"/>
+  <w:style w:type="character" w:customStyle="1" w:styleId="TtuloCar">
+    <w:name w:val="Título Car"/>
+    <w:basedOn w:val="Fuentedeprrafopredeter"/>
+    <w:link w:val="Ttulo"/>
     <w:uiPriority w:val="10"/>
     <w:rsid w:val="00BA3B38"/>
     <w:rPr>
@@ -5100,7 +5302,7 @@
       <w:szCs w:val="56"/>
     </w:rPr>
   </w:style>
-  <w:style w:type="paragraph" w:styleId="ListParagraph">
+  <w:style w:type="paragraph" w:styleId="Prrafodelista">
     <w:name w:val="List Paragraph"/>
     <w:basedOn w:val="Normal"/>
     <w:uiPriority w:val="34"/>
@@ -5114,9 +5316,9 @@
       <w:noProof w:val="0"/>
     </w:rPr>
   </w:style>
-  <w:style w:type="character" w:styleId="CommentReference">
+  <w:style w:type="character" w:styleId="Refdecomentario">
     <w:name w:val="annotation reference"/>
-    <w:basedOn w:val="DefaultParagraphFont"/>
+    <w:basedOn w:val="Fuentedeprrafopredeter"/>
     <w:uiPriority w:val="99"/>
     <w:semiHidden/>
     <w:unhideWhenUsed/>
@@ -5126,10 +5328,10 @@
       <w:szCs w:val="16"/>
     </w:rPr>
   </w:style>
-  <w:style w:type="paragraph" w:styleId="CommentText">
+  <w:style w:type="paragraph" w:styleId="Textocomentario">
     <w:name w:val="annotation text"/>
     <w:basedOn w:val="Normal"/>
-    <w:link w:val="CommentTextChar"/>
+    <w:link w:val="TextocomentarioCar"/>
     <w:uiPriority w:val="99"/>
     <w:semiHidden/>
     <w:unhideWhenUsed/>
@@ -5143,10 +5345,10 @@
       <w:szCs w:val="20"/>
     </w:rPr>
   </w:style>
-  <w:style w:type="character" w:customStyle="1" w:styleId="CommentTextChar">
-    <w:name w:val="Comment Text Char"/>
-    <w:basedOn w:val="DefaultParagraphFont"/>
-    <w:link w:val="CommentText"/>
+  <w:style w:type="character" w:customStyle="1" w:styleId="TextocomentarioCar">
+    <w:name w:val="Texto comentario Car"/>
+    <w:basedOn w:val="Fuentedeprrafopredeter"/>
+    <w:link w:val="Textocomentario"/>
     <w:uiPriority w:val="99"/>
     <w:semiHidden/>
     <w:rsid w:val="00A442AC"/>
@@ -5155,7 +5357,7 @@
       <w:szCs w:val="20"/>
     </w:rPr>
   </w:style>
-  <w:style w:type="paragraph" w:styleId="Caption">
+  <w:style w:type="paragraph" w:styleId="Descripcin">
     <w:name w:val="caption"/>
     <w:basedOn w:val="Normal"/>
     <w:next w:val="Normal"/>
@@ -5175,9 +5377,9 @@
       <w:szCs w:val="18"/>
     </w:rPr>
   </w:style>
-  <w:style w:type="table" w:styleId="GridTable2">
+  <w:style w:type="table" w:styleId="Tabladecuadrcula2">
     <w:name w:val="Grid Table 2"/>
-    <w:basedOn w:val="TableNormal"/>
+    <w:basedOn w:val="Tablanormal"/>
     <w:uiPriority w:val="47"/>
     <w:rsid w:val="00076EA8"/>
     <w:pPr>
@@ -5250,10 +5452,10 @@
       </w:tcPr>
     </w:tblStylePr>
   </w:style>
-  <w:style w:type="character" w:customStyle="1" w:styleId="Heading1Char">
-    <w:name w:val="Heading 1 Char"/>
-    <w:basedOn w:val="DefaultParagraphFont"/>
-    <w:link w:val="Heading1"/>
+  <w:style w:type="character" w:customStyle="1" w:styleId="Ttulo1Car">
+    <w:name w:val="Título 1 Car"/>
+    <w:basedOn w:val="Fuentedeprrafopredeter"/>
+    <w:link w:val="Ttulo1"/>
     <w:uiPriority w:val="9"/>
     <w:rsid w:val="003C0715"/>
     <w:rPr>
@@ -5264,10 +5466,10 @@
       <w:szCs w:val="32"/>
     </w:rPr>
   </w:style>
-  <w:style w:type="character" w:customStyle="1" w:styleId="Heading2Char">
-    <w:name w:val="Heading 2 Char"/>
-    <w:basedOn w:val="DefaultParagraphFont"/>
-    <w:link w:val="Heading2"/>
+  <w:style w:type="character" w:customStyle="1" w:styleId="Ttulo2Car">
+    <w:name w:val="Título 2 Car"/>
+    <w:basedOn w:val="Fuentedeprrafopredeter"/>
+    <w:link w:val="Ttulo2"/>
     <w:uiPriority w:val="9"/>
     <w:rsid w:val="003C0715"/>
     <w:rPr>

</xml_diff>